<commit_message>
Updated for fall 2018
</commit_message>
<xml_diff>
--- a/Spring 2018/Programming_Lang/Project_5/Project_5/UserManual.docx
+++ b/Spring 2018/Programming_Lang/Project_5/Project_5/UserManual.docx
@@ -151,13 +151,8 @@
           <w:numId w:val="1"/>
         </w:numPr>
       </w:pPr>
-      <w:proofErr w:type="spellStart"/>
-      <w:r>
-        <w:t>src</w:t>
-      </w:r>
-      <w:proofErr w:type="spellEnd"/>
-      <w:r>
-        <w:t xml:space="preserve"> Folder</w:t>
+      <w:r>
+        <w:t>src Folder</w:t>
       </w:r>
     </w:p>
     <w:p>
@@ -244,13 +239,8 @@
         <w:t xml:space="preserve">Environment: This has been tested </w:t>
       </w:r>
       <w:r>
-        <w:t xml:space="preserve">using </w:t>
-      </w:r>
-      <w:proofErr w:type="spellStart"/>
-      <w:r>
-        <w:t>intelliJ</w:t>
-      </w:r>
-      <w:proofErr w:type="spellEnd"/>
+        <w:t>using intelliJ</w:t>
+      </w:r>
       <w:r>
         <w:t>.</w:t>
       </w:r>
@@ -267,13 +257,8 @@
         <w:t xml:space="preserve">Compiling: </w:t>
       </w:r>
       <w:r>
-        <w:t xml:space="preserve">From </w:t>
-      </w:r>
-      <w:proofErr w:type="spellStart"/>
-      <w:r>
-        <w:t>intelliJ</w:t>
-      </w:r>
-      <w:proofErr w:type="spellEnd"/>
+        <w:t>From intelliJ</w:t>
+      </w:r>
       <w:r>
         <w:t xml:space="preserve"> (or your favorite Java </w:t>
       </w:r>
@@ -296,69 +281,69 @@
         <w:t xml:space="preserve"> and that your IDE is JavaFX compatible</w:t>
       </w:r>
       <w:r>
-        <w:t>. Click</w:t>
+        <w:t>. Click run.</w:t>
+      </w:r>
+    </w:p>
+    <w:p>
+      <w:r>
+        <w:t>JAVA part.</w:t>
+      </w:r>
+    </w:p>
+    <w:p>
+      <w:r>
+        <w:t xml:space="preserve">Running the program. </w:t>
+      </w:r>
+      <w:r>
+        <w:t xml:space="preserve">The program will </w:t>
+      </w:r>
+      <w:r>
+        <w:t>open</w:t>
+      </w:r>
+      <w:r>
+        <w:t xml:space="preserve"> a window with two options. The first option is used to load an FSA. After selecting Load FSA </w:t>
+      </w:r>
+      <w:r>
+        <w:t xml:space="preserve">option, </w:t>
+      </w:r>
+      <w:r>
+        <w:t>type in the name of the file. Make sure the FSA text file is in the FSA folder</w:t>
+      </w:r>
+      <w:r>
+        <w:t xml:space="preserve"> and type in the full text name</w:t>
+      </w:r>
+      <w:r>
+        <w:t>.</w:t>
+      </w:r>
+      <w:r>
+        <w:t xml:space="preserve"> (ex: fsa1.txt). </w:t>
+      </w:r>
+    </w:p>
+    <w:p>
+      <w:r>
+        <w:t>If you select to input, you can either type in a custom input or a file containing name. (EX: xxxxyxxxza or legal1.txt).</w:t>
+      </w:r>
+      <w:r>
+        <w:t xml:space="preserve"> The window will tell you whether the program ran </w:t>
+      </w:r>
+      <w:r>
+        <w:t>correctly</w:t>
+      </w:r>
+      <w:r>
+        <w:t xml:space="preserve"> or not.</w:t>
+      </w:r>
+    </w:p>
+    <w:p/>
+    <w:p>
+      <w:r>
+        <w:t>Prolog part.</w:t>
+      </w:r>
+    </w:p>
+    <w:p>
+      <w:r>
+        <w:t>After the fsa text file has been loaded, a fsa.pl file will appear in the folder directory. To run this program, open your favorite prolog IDE. Make sure the file is in a folder that is reachable by your IDE. From your IDE enter “[fsa].” . The program should compile with no issues. After a successful compile, issue the command “good.”. The compiler should respond with yes to indicate the input is valid. If you issue the command “bad.”, the compiler will say no.</w:t>
       </w:r>
       <w:bookmarkStart w:id="0" w:name="_GoBack"/>
       <w:bookmarkEnd w:id="0"/>
-      <w:r>
-        <w:t xml:space="preserve"> run.</w:t>
-      </w:r>
-    </w:p>
-    <w:p>
-      <w:r>
-        <w:t xml:space="preserve">Running the program. </w:t>
-      </w:r>
-      <w:r>
-        <w:t xml:space="preserve">The program will </w:t>
-      </w:r>
-      <w:r>
-        <w:t>open</w:t>
-      </w:r>
-      <w:r>
-        <w:t xml:space="preserve"> a window with two options. The first option is used to load an FSA. After selecting Load FSA </w:t>
-      </w:r>
-      <w:r>
-        <w:t xml:space="preserve">option, </w:t>
-      </w:r>
-      <w:r>
-        <w:t>type in the name of the file. Make sure the FSA text file is in the FSA folder</w:t>
-      </w:r>
-      <w:r>
-        <w:t xml:space="preserve"> and type in the full text name</w:t>
-      </w:r>
-      <w:r>
-        <w:t>.</w:t>
-      </w:r>
-      <w:r>
-        <w:t xml:space="preserve"> (ex: fsa1.txt). After entering the text and clicking load, a window will pop up and display the FSA diagram.</w:t>
-      </w:r>
-    </w:p>
-    <w:p>
-      <w:r>
-        <w:t>NOTE: The diagram displays the states but not the transitions.</w:t>
-      </w:r>
-    </w:p>
-    <w:p>
-      <w:r>
-        <w:t xml:space="preserve">If you select to input, you can either type in a custom input or a file containing name. (EX: </w:t>
-      </w:r>
-      <w:proofErr w:type="spellStart"/>
-      <w:r>
-        <w:t>xxxxyxxxza</w:t>
-      </w:r>
-      <w:proofErr w:type="spellEnd"/>
-      <w:r>
-        <w:t xml:space="preserve"> or legal1.txt).</w:t>
-      </w:r>
-      <w:r>
-        <w:t xml:space="preserve"> The window will tell you whether the program ran </w:t>
-      </w:r>
-      <w:r>
-        <w:t>correctly</w:t>
-      </w:r>
-      <w:r>
-        <w:t xml:space="preserve"> or not.</w:t>
-      </w:r>
     </w:p>
     <w:p/>
     <w:sectPr>

</xml_diff>